<commit_message>
change list of contents
</commit_message>
<xml_diff>
--- a/lab1_fibonacci/Laboratory_work_1_report_TudorSclifos.docx
+++ b/lab1_fibonacci/Laboratory_work_1_report_TudorSclifos.docx
@@ -920,6 +920,28 @@
         </w:p>
         <w:p>
           <w:pPr>
+            <w:pStyle w:val="TOC2"/>
+            <w:tabs>
+              <w:tab w:val="right" w:leader="dot" w:pos="10529"/>
+            </w:tabs>
+          </w:pPr>
+          <w:r>
+            <w:t>Iteration Method:………………………………………………………………………………………..13</w:t>
+          </w:r>
+        </w:p>
+        <w:p>
+          <w:pPr>
+            <w:pStyle w:val="TOC2"/>
+            <w:tabs>
+              <w:tab w:val="right" w:leader="dot" w:pos="10529"/>
+            </w:tabs>
+          </w:pPr>
+          <w:r>
+            <w:t>Iterative Fast Doubling Method:………………………………………………………………………...15</w:t>
+          </w:r>
+        </w:p>
+        <w:p>
+          <w:pPr>
             <w:pStyle w:val="TOC1"/>
             <w:tabs>
               <w:tab w:val="right" w:leader="dot" w:pos="10541"/>
@@ -931,8 +953,13 @@
             </w:r>
             <w:r>
               <w:tab/>
-              <w:t>13</w:t>
+              <w:t>1</w:t>
             </w:r>
+            <w:r>
+              <w:t>7</w:t>
+            </w:r>
+            <w:bookmarkStart w:id="0" w:name="_GoBack"/>
+            <w:bookmarkEnd w:id="0"/>
           </w:hyperlink>
         </w:p>
       </w:sdtContent>
@@ -955,10 +982,10 @@
           <w:sz w:val="24"/>
         </w:rPr>
       </w:pPr>
-      <w:bookmarkStart w:id="0" w:name="_bookmark0"/>
-      <w:bookmarkStart w:id="1" w:name="_bookmark1"/>
-      <w:bookmarkEnd w:id="0"/>
+      <w:bookmarkStart w:id="1" w:name="_bookmark0"/>
+      <w:bookmarkStart w:id="2" w:name="_bookmark1"/>
       <w:bookmarkEnd w:id="1"/>
+      <w:bookmarkEnd w:id="2"/>
       <w:r>
         <w:rPr>
           <w:b/>
@@ -1072,8 +1099,8 @@
           <w:b w:val="0"/>
         </w:rPr>
       </w:pPr>
-      <w:bookmarkStart w:id="2" w:name="_bookmark2"/>
-      <w:bookmarkEnd w:id="2"/>
+      <w:bookmarkStart w:id="3" w:name="_bookmark2"/>
+      <w:bookmarkEnd w:id="3"/>
       <w:r>
         <w:t>Tasks</w:t>
       </w:r>
@@ -1640,8 +1667,8 @@
         <w:pStyle w:val="Heading2"/>
         <w:spacing w:before="180"/>
       </w:pPr>
-      <w:bookmarkStart w:id="3" w:name="_bookmark3"/>
-      <w:bookmarkEnd w:id="3"/>
+      <w:bookmarkStart w:id="4" w:name="_bookmark3"/>
+      <w:bookmarkEnd w:id="4"/>
       <w:r>
         <w:t>Theoretical</w:t>
       </w:r>
@@ -1771,10 +1798,7 @@
         <w:t xml:space="preserve"> </w:t>
       </w:r>
       <w:r>
-        <w:t>comparing the efficiency of several implementations of the same algorithm</w:t>
-      </w:r>
-      <w:r>
-        <w:t>; obtaining information on the</w:t>
+        <w:t>comparing the efficiency of several implementations of the same algorithm; obtaining information on the</w:t>
       </w:r>
       <w:r>
         <w:rPr>
@@ -1998,13 +2022,7 @@
         <w:rPr>
           <w:sz w:val="24"/>
         </w:rPr>
-        <w:t>Choose the efficiency metric t</w:t>
-      </w:r>
-      <w:r>
-        <w:rPr>
-          <w:sz w:val="24"/>
-        </w:rPr>
-        <w:t>o be used (number of executions of an operation (s) or time</w:t>
+        <w:t>Choose the efficiency metric to be used (number of executions of an operation (s) or time</w:t>
       </w:r>
       <w:r>
         <w:rPr>
@@ -2627,10 +2645,7 @@
         <w:t xml:space="preserve"> </w:t>
       </w:r>
       <w:r>
-        <w:t>aim is</w:t>
-      </w:r>
-      <w:r>
-        <w:t xml:space="preserve"> to obtain information on the complexity class or even checking the accuracy of a theoretical</w:t>
+        <w:t>aim is to obtain information on the complexity class or even checking the accuracy of a theoretical</w:t>
       </w:r>
       <w:r>
         <w:rPr>
@@ -2829,10 +2844,7 @@
         <w:t xml:space="preserve"> </w:t>
       </w:r>
       <w:r>
-        <w:t>of the analysis, either synthetic quantities (mean, standard deviation, etc.) are calculated or a graph wi</w:t>
-      </w:r>
-      <w:r>
-        <w:t>th</w:t>
+        <w:t>of the analysis, either synthetic quantities (mean, standard deviation, etc.) are calculated or a graph with</w:t>
       </w:r>
       <w:r>
         <w:rPr>
@@ -2886,8 +2898,8 @@
       <w:pPr>
         <w:pStyle w:val="Heading2"/>
       </w:pPr>
-      <w:bookmarkStart w:id="4" w:name="_bookmark4"/>
-      <w:bookmarkEnd w:id="4"/>
+      <w:bookmarkStart w:id="5" w:name="_bookmark4"/>
+      <w:bookmarkEnd w:id="5"/>
       <w:r>
         <w:lastRenderedPageBreak/>
         <w:t>Introduction:</w:t>
@@ -2909,10 +2921,7 @@
         <w:t xml:space="preserve"> </w:t>
       </w:r>
       <w:r>
-        <w:t>preceding numbers. For example: 0, 1, 1, 2, 3, 5, 8, 13</w:t>
-      </w:r>
-      <w:r>
-        <w:t>, 21, 34, 55, 89, 144, 233, 377, 610, …</w:t>
+        <w:t>preceding numbers. For example: 0, 1, 1, 2, 3, 5, 8, 13, 21, 34, 55, 89, 144, 233, 377, 610, …</w:t>
       </w:r>
       <w:r>
         <w:rPr>
@@ -3012,10 +3021,7 @@
         <w:t xml:space="preserve"> </w:t>
       </w:r>
       <w:r>
-        <w:t>Italian mathematician, who was born around A.D. 1170, was initia</w:t>
-      </w:r>
-      <w:r>
-        <w:t>lly known as Leonardo of Pisa. In the</w:t>
+        <w:t>Italian mathematician, who was born around A.D. 1170, was initially known as Leonardo of Pisa. In the</w:t>
       </w:r>
       <w:r>
         <w:rPr>
@@ -3215,10 +3221,7 @@
         <w:t xml:space="preserve"> </w:t>
       </w:r>
       <w:r>
-        <w:t>tracking profits, loss</w:t>
-      </w:r>
-      <w:r>
-        <w:t>es, remaining loan balances, etc, introducing the Fibonacci sequence to the Western</w:t>
+        <w:t>tracking profits, losses, remaining loan balances, etc, introducing the Fibonacci sequence to the Western</w:t>
       </w:r>
       <w:r>
         <w:rPr>
@@ -3246,10 +3249,7 @@
         <w:t xml:space="preserve"> </w:t>
       </w:r>
       <w:r>
-        <w:t xml:space="preserve">number, however, with the evolution of computer science and algorithmics, </w:t>
-      </w:r>
-      <w:r>
-        <w:t>several distinct methods for</w:t>
+        <w:t>number, however, with the evolution of computer science and algorithmics, several distinct methods for</w:t>
       </w:r>
       <w:r>
         <w:rPr>
@@ -3276,10 +3276,7 @@
         <w:t xml:space="preserve"> </w:t>
       </w:r>
       <w:r>
-        <w:t>implemented naively or with a cert</w:t>
-      </w:r>
-      <w:r>
-        <w:t>ain degree of optimization, that boosts their performance during</w:t>
+        <w:t>implemented naively or with a certain degree of optimization, that boosts their performance during</w:t>
       </w:r>
       <w:r>
         <w:rPr>
@@ -3502,8 +3499,8 @@
         <w:pStyle w:val="Heading2"/>
         <w:spacing w:before="177"/>
       </w:pPr>
-      <w:bookmarkStart w:id="5" w:name="_bookmark5"/>
-      <w:bookmarkEnd w:id="5"/>
+      <w:bookmarkStart w:id="6" w:name="_bookmark5"/>
+      <w:bookmarkEnd w:id="6"/>
       <w:r>
         <w:t>Comparison</w:t>
       </w:r>
@@ -3550,8 +3547,8 @@
         <w:pStyle w:val="Heading2"/>
         <w:spacing w:before="41"/>
       </w:pPr>
-      <w:bookmarkStart w:id="6" w:name="_bookmark6"/>
-      <w:bookmarkEnd w:id="6"/>
+      <w:bookmarkStart w:id="7" w:name="_bookmark6"/>
+      <w:bookmarkEnd w:id="7"/>
       <w:r>
         <w:t>Input</w:t>
       </w:r>
@@ -3701,10 +3698,7 @@
         <w:jc w:val="both"/>
       </w:pPr>
       <w:r>
-        <w:t>22, 25, 27, 30, 32, 35, 37, 40, 42, 45), to accommod</w:t>
-      </w:r>
-      <w:r>
-        <w:t>ate the recursive method, while the second series will</w:t>
+        <w:t>22, 25, 27, 30, 32, 35, 37, 40, 42, 45), to accommodate the recursive method, while the second series will</w:t>
       </w:r>
       <w:r>
         <w:rPr>
@@ -3759,17 +3753,14 @@
         <w:pStyle w:val="Heading1"/>
         <w:ind w:right="1218"/>
       </w:pPr>
-      <w:bookmarkStart w:id="7" w:name="_bookmark7"/>
-      <w:bookmarkEnd w:id="7"/>
+      <w:bookmarkStart w:id="8" w:name="_bookmark7"/>
+      <w:bookmarkEnd w:id="8"/>
       <w:r>
         <w:lastRenderedPageBreak/>
-        <w:t>IMP</w:t>
-      </w:r>
-      <w:r>
-        <w:t>LEMENTATI</w:t>
-      </w:r>
-      <w:bookmarkStart w:id="8" w:name="_bookmark8"/>
-      <w:bookmarkEnd w:id="8"/>
+        <w:t>IMPLEMENTATI</w:t>
+      </w:r>
+      <w:bookmarkStart w:id="9" w:name="_bookmark8"/>
+      <w:bookmarkEnd w:id="9"/>
       <w:r>
         <w:t>ON</w:t>
       </w:r>
@@ -3962,10 +3953,7 @@
         <w:ind w:left="332" w:right="1059" w:firstLine="708"/>
       </w:pPr>
       <w:r>
-        <w:t>The recursive metho</w:t>
-      </w:r>
-      <w:r>
-        <w:t>d, also considered the most inefficient method, follows a straightforward</w:t>
+        <w:t>The recursive method, also considered the most inefficient method, follows a straightforward</w:t>
       </w:r>
       <w:r>
         <w:rPr>
@@ -5070,8 +5058,8 @@
         <w:pStyle w:val="Heading2"/>
         <w:spacing w:before="42"/>
       </w:pPr>
-      <w:bookmarkStart w:id="9" w:name="_bookmark9"/>
-      <w:bookmarkEnd w:id="9"/>
+      <w:bookmarkStart w:id="10" w:name="_bookmark9"/>
+      <w:bookmarkEnd w:id="10"/>
     </w:p>
     <w:p>
       <w:pPr>
@@ -5134,10 +5122,7 @@
         <w:t xml:space="preserve"> </w:t>
       </w:r>
       <w:r>
-        <w:t xml:space="preserve">it operates based on an array data structure that holds the previously computed terms, eliminating the </w:t>
-      </w:r>
-      <w:r>
-        <w:t>need</w:t>
+        <w:t>it operates based on an array data structure that holds the previously computed terms, eliminating the need</w:t>
       </w:r>
       <w:r>
         <w:rPr>
@@ -5155,10 +5140,7 @@
         <w:t xml:space="preserve"> </w:t>
       </w:r>
       <w:r>
-        <w:t>them</w:t>
-      </w:r>
-      <w:r>
-        <w:t xml:space="preserve"> </w:t>
+        <w:t xml:space="preserve">them </w:t>
       </w:r>
       <w:r>
         <w:t>the n-th</w:t>
@@ -5269,10 +5251,7 @@
         <w:ind w:left="1041"/>
       </w:pPr>
       <w:r>
-        <w:t>T</w:t>
-      </w:r>
-      <w:r>
-        <w:t>he</w:t>
+        <w:t>The</w:t>
       </w:r>
       <w:r>
         <w:rPr>
@@ -5979,10 +5958,7 @@
         <w:tab/>
       </w:r>
       <w:r>
-        <w:t>With the Dynamic Programming Method (first row, row[0]) showing excel</w:t>
-      </w:r>
-      <w:r>
-        <w:t>lent results with a time</w:t>
+        <w:t>With the Dynamic Programming Method (first row, row[0]) showing excellent results with a time</w:t>
       </w:r>
       <w:r>
         <w:rPr>
@@ -6203,8 +6179,8 @@
         <w:pStyle w:val="Heading2"/>
         <w:spacing w:before="196"/>
       </w:pPr>
-      <w:bookmarkStart w:id="10" w:name="_bookmark10"/>
-      <w:bookmarkEnd w:id="10"/>
+      <w:bookmarkStart w:id="11" w:name="_bookmark10"/>
+      <w:bookmarkEnd w:id="11"/>
     </w:p>
     <w:p>
       <w:pPr>
@@ -6557,11 +6533,6 @@
           <w:rFonts w:ascii="Cambria Math" w:eastAsia="Cambria Math"/>
         </w:rPr>
         <w:tab/>
-      </w:r>
-      <w:r>
-        <w:rPr>
-          <w:rFonts w:ascii="Cambria Math" w:eastAsia="Cambria Math"/>
-        </w:rPr>
         <w:t>𝑏</w:t>
       </w:r>
     </w:p>
@@ -6740,11 +6711,6 @@
           <w:rFonts w:ascii="Cambria Math" w:eastAsia="Cambria Math"/>
         </w:rPr>
         <w:tab/>
-      </w:r>
-      <w:r>
-        <w:rPr>
-          <w:rFonts w:ascii="Cambria Math" w:eastAsia="Cambria Math"/>
-        </w:rPr>
         <w:t>𝑎</w:t>
       </w:r>
       <w:r>
@@ -6758,13 +6724,7 @@
         <w:rPr>
           <w:rFonts w:ascii="Cambria Math" w:eastAsia="Cambria Math"/>
         </w:rPr>
-        <w:t xml:space="preserve">+ </w:t>
-      </w:r>
-      <w:r>
-        <w:rPr>
-          <w:rFonts w:ascii="Cambria Math" w:eastAsia="Cambria Math"/>
-        </w:rPr>
-        <w:t>𝑏</w:t>
+        <w:t>+ 𝑏</w:t>
       </w:r>
     </w:p>
     <w:p>
@@ -7136,11 +7096,6 @@
           <w:rFonts w:ascii="Cambria Math" w:eastAsia="Cambria Math"/>
         </w:rPr>
         <w:tab/>
-      </w:r>
-      <w:r>
-        <w:rPr>
-          <w:rFonts w:ascii="Cambria Math" w:eastAsia="Cambria Math"/>
-        </w:rPr>
         <w:t>1</w:t>
       </w:r>
       <w:r>
@@ -7726,12 +7681,6 @@
           <w:w w:val="110"/>
         </w:rPr>
         <w:tab/>
-      </w:r>
-      <w:r>
-        <w:rPr>
-          <w:rFonts w:ascii="Cambria Math" w:eastAsia="Cambria Math"/>
-          <w:w w:val="110"/>
-        </w:rPr>
         <w:t xml:space="preserve">1 </w:t>
       </w:r>
       <w:r>
@@ -8139,23 +8088,7 @@
           <w:w w:val="105"/>
           <w:sz w:val="17"/>
         </w:rPr>
-        <w:t>𝑛</w:t>
-      </w:r>
-      <w:r>
-        <w:rPr>
-          <w:rFonts w:ascii="Cambria Math" w:eastAsia="Cambria Math" w:hAnsi="Cambria Math"/>
-          <w:w w:val="105"/>
-          <w:sz w:val="17"/>
-        </w:rPr>
-        <w:t>−</w:t>
-      </w:r>
-      <w:r>
-        <w:rPr>
-          <w:rFonts w:ascii="Cambria Math" w:eastAsia="Cambria Math" w:hAnsi="Cambria Math"/>
-          <w:w w:val="105"/>
-          <w:sz w:val="17"/>
-        </w:rPr>
-        <w:t>1</w:t>
+        <w:t>𝑛−1</w:t>
       </w:r>
     </w:p>
     <w:p>
@@ -9020,10 +8953,7 @@
         <w:t>i</w:t>
       </w:r>
       <w:r>
-        <w:t>ve Matrix method (indicated in last row, row[2]), although be</w:t>
-      </w:r>
-      <w:r>
-        <w:t>ing slower than the</w:t>
+        <w:t>ve Matrix method (indicated in last row, row[2]), although being slower than the</w:t>
       </w:r>
       <w:r>
         <w:rPr>
@@ -9241,8 +9171,8 @@
       <w:pPr>
         <w:pStyle w:val="Heading2"/>
       </w:pPr>
-      <w:bookmarkStart w:id="11" w:name="_bookmark11"/>
-      <w:bookmarkEnd w:id="11"/>
+      <w:bookmarkStart w:id="12" w:name="_bookmark11"/>
+      <w:bookmarkEnd w:id="12"/>
       <w:r>
         <w:lastRenderedPageBreak/>
         <w:t>Binet</w:t>
@@ -9291,10 +9221,7 @@
         <w:t xml:space="preserve"> </w:t>
       </w:r>
       <w:r>
-        <w:t>requiring the usage of decimal numbers, at some point, the rou</w:t>
-      </w:r>
-      <w:r>
-        <w:t>nding error of python that accumulates,</w:t>
+        <w:t>requiring the usage of decimal numbers, at some point, the rounding error of python that accumulates,</w:t>
       </w:r>
       <w:r>
         <w:rPr>
@@ -9443,10 +9370,7 @@
         <w:t xml:space="preserve"> </w:t>
       </w:r>
       <w:r>
-        <w:t>For</w:t>
-      </w:r>
-      <w:r>
-        <w:t>mula</w:t>
+        <w:t>Formula</w:t>
       </w:r>
       <w:r>
         <w:rPr>
@@ -10692,8 +10616,8 @@
           <w:sz w:val="13"/>
         </w:rPr>
       </w:pPr>
-      <w:bookmarkStart w:id="12" w:name="_bookmark12"/>
-      <w:bookmarkEnd w:id="12"/>
+      <w:bookmarkStart w:id="13" w:name="_bookmark12"/>
+      <w:bookmarkEnd w:id="13"/>
     </w:p>
     <w:p>
       <w:pPr>
@@ -12587,34 +12511,7 @@
           <w:spacing w:val="-1"/>
         </w:rPr>
         <w:tab/>
-      </w:r>
-      <w:r>
-        <w:rPr>
-          <w:rFonts w:ascii="Courier New" w:hAnsi="Courier New"/>
-          <w:spacing w:val="-1"/>
-        </w:rPr>
-        <w:t>F[0]&lt;-f2i</w:t>
-      </w:r>
-      <w:r>
-        <w:rPr>
-          <w:rFonts w:ascii="Courier New" w:hAnsi="Courier New"/>
-          <w:spacing w:val="-1"/>
-        </w:rPr>
-        <w:t xml:space="preserve">1; </w:t>
-      </w:r>
-      <w:r>
-        <w:rPr>
-          <w:rFonts w:ascii="Courier New" w:hAnsi="Courier New"/>
-          <w:spacing w:val="-1"/>
-        </w:rPr>
-        <w:t>F[1]&lt;-f2i1</w:t>
-      </w:r>
-      <w:r>
-        <w:rPr>
-          <w:rFonts w:ascii="Courier New" w:hAnsi="Courier New"/>
-          <w:spacing w:val="-1"/>
-        </w:rPr>
-        <w:t>+f2i</w:t>
+        <w:t>F[0]&lt;-f2i1; F[1]&lt;-f2i1+f2i</w:t>
       </w:r>
     </w:p>
     <w:p>
@@ -13255,8 +13152,6 @@
         </w:rPr>
         <w:t>19</w:t>
       </w:r>
-      <w:bookmarkStart w:id="13" w:name="_GoBack"/>
-      <w:bookmarkEnd w:id="13"/>
       <w:r>
         <w:rPr>
           <w:i/>
@@ -13411,10 +13306,7 @@
         <w:t xml:space="preserve"> </w:t>
       </w:r>
       <w:r>
-        <w:t>fea</w:t>
-      </w:r>
-      <w:r>
-        <w:t>sible.</w:t>
+        <w:t>feasible.</w:t>
       </w:r>
     </w:p>
     <w:p>
@@ -13470,10 +13362,7 @@
         <w:t xml:space="preserve"> </w:t>
       </w:r>
       <w:r>
-        <w:t>machine</w:t>
-      </w:r>
-      <w:r>
-        <w:t xml:space="preserve"> and no need for</w:t>
+        <w:t>machine and no need for</w:t>
       </w:r>
       <w:r>
         <w:rPr>
@@ -13538,10 +13427,7 @@
         <w:t xml:space="preserve"> </w:t>
       </w:r>
       <w:r>
-        <w:t>recommen</w:t>
-      </w:r>
-      <w:r>
-        <w:t>ded</w:t>
+        <w:t>recommended</w:t>
       </w:r>
       <w:r>
         <w:rPr>
@@ -13878,7 +13764,7 @@
                   <w:rPr>
                     <w:noProof/>
                   </w:rPr>
-                  <w:t>17</w:t>
+                  <w:t>13</w:t>
                 </w:r>
                 <w:r>
                   <w:fldChar w:fldCharType="end"/>
@@ -14748,6 +14634,7 @@
   <w:style w:type="character" w:default="1" w:styleId="DefaultParagraphFont">
     <w:name w:val="Default Paragraph Font"/>
     <w:uiPriority w:val="1"/>
+    <w:semiHidden/>
     <w:unhideWhenUsed/>
   </w:style>
   <w:style w:type="table" w:default="1" w:styleId="TableNormal">

</xml_diff>